<commit_message>
new data updated on 15-03-2023
</commit_message>
<xml_diff>
--- a/website-designing/module1-fundaments-prerequired/github/what is github.docx
+++ b/website-designing/module1-fundaments-prerequired/github/what is github.docx
@@ -9,6 +9,7 @@
           <w:bCs/>
           <w:sz w:val="32"/>
           <w:szCs w:val="32"/>
+          <w:lang w:val="en-US"/>
         </w:rPr>
       </w:pPr>
       <w:r>
@@ -17,236 +18,1444 @@
           <w:bCs/>
           <w:sz w:val="32"/>
           <w:szCs w:val="32"/>
-        </w:rPr>
-        <w:t>what is</w:t>
-      </w:r>
-      <w:r>
+          <w:lang w:val="en-US"/>
+        </w:rPr>
+        <w:t>What is github :</w:t>
+      </w:r>
+    </w:p>
+    <w:p>
+      <w:pPr>
+        <w:spacing w:after="0" w:line="240" w:lineRule="auto"/>
+        <w:rPr>
+          <w:rFonts w:ascii="Times New Roman" w:eastAsia="Times New Roman" w:hAnsi="Times New Roman" w:cs="Times New Roman"/>
+          <w:kern w:val="0"/>
+          <w:sz w:val="24"/>
+          <w:szCs w:val="24"/>
+          <w:lang w:eastAsia="en-IN"/>
+          <w14:ligatures w14:val="none"/>
+        </w:rPr>
+      </w:pPr>
+      <w:r>
+        <w:rPr>
+          <w:rFonts w:ascii="Times New Roman" w:eastAsia="Times New Roman" w:hAnsi="Times New Roman" w:cs="Times New Roman"/>
+          <w:kern w:val="0"/>
+          <w:sz w:val="24"/>
+          <w:szCs w:val="24"/>
+          <w:lang w:eastAsia="en-IN"/>
+          <w14:ligatures w14:val="none"/>
+        </w:rPr>
+        <w:t xml:space="preserve">GitHub, Inc. is an Internet hosting service for software development and version control using Git. It provides the distributed version control of Git plus access control, bug tracking, software feature requests, task management, continuous integration, and wikis for every project. </w:t>
+      </w:r>
+      <w:hyperlink r:id="rId4" w:history="1">
+        <w:r>
+          <w:rPr>
+            <w:rFonts w:ascii="Times New Roman" w:eastAsia="Times New Roman" w:hAnsi="Times New Roman" w:cs="Times New Roman"/>
+            <w:color w:val="0000FF"/>
+            <w:kern w:val="0"/>
+            <w:sz w:val="24"/>
+            <w:szCs w:val="24"/>
+            <w:u w:val="single"/>
+            <w:lang w:eastAsia="en-IN"/>
+            <w14:ligatures w14:val="none"/>
+          </w:rPr>
+          <w:t>Wikipedia</w:t>
+        </w:r>
+      </w:hyperlink>
+    </w:p>
+    <w:p>
+      <w:pPr>
+        <w:spacing w:after="0" w:line="240" w:lineRule="auto"/>
+        <w:rPr>
+          <w:rFonts w:ascii="Times New Roman" w:eastAsia="Times New Roman" w:hAnsi="Times New Roman" w:cs="Times New Roman"/>
+          <w:kern w:val="0"/>
+          <w:sz w:val="24"/>
+          <w:szCs w:val="24"/>
+          <w:lang w:eastAsia="en-IN"/>
+          <w14:ligatures w14:val="none"/>
+        </w:rPr>
+      </w:pPr>
+      <w:hyperlink r:id="rId5" w:history="1">
+        <w:r>
+          <w:rPr>
+            <w:rFonts w:ascii="Times New Roman" w:eastAsia="Times New Roman" w:hAnsi="Times New Roman" w:cs="Times New Roman"/>
+            <w:color w:val="0000FF"/>
+            <w:kern w:val="0"/>
+            <w:sz w:val="24"/>
+            <w:szCs w:val="24"/>
+            <w:u w:val="single"/>
+            <w:lang w:eastAsia="en-IN"/>
+            <w14:ligatures w14:val="none"/>
+          </w:rPr>
+          <w:t>Founders</w:t>
+        </w:r>
+      </w:hyperlink>
+      <w:r>
+        <w:rPr>
+          <w:rFonts w:ascii="Times New Roman" w:eastAsia="Times New Roman" w:hAnsi="Times New Roman" w:cs="Times New Roman"/>
+          <w:kern w:val="0"/>
+          <w:sz w:val="24"/>
+          <w:szCs w:val="24"/>
+          <w:lang w:eastAsia="en-IN"/>
+          <w14:ligatures w14:val="none"/>
+        </w:rPr>
+        <w:t xml:space="preserve">: </w:t>
+      </w:r>
+      <w:hyperlink r:id="rId6" w:history="1">
+        <w:r>
+          <w:rPr>
+            <w:rFonts w:ascii="Times New Roman" w:eastAsia="Times New Roman" w:hAnsi="Times New Roman" w:cs="Times New Roman"/>
+            <w:color w:val="0000FF"/>
+            <w:kern w:val="0"/>
+            <w:sz w:val="24"/>
+            <w:szCs w:val="24"/>
+            <w:u w:val="single"/>
+            <w:lang w:eastAsia="en-IN"/>
+            <w14:ligatures w14:val="none"/>
+          </w:rPr>
+          <w:t>Tom Preston-Werner</w:t>
+        </w:r>
+      </w:hyperlink>
+      <w:r>
+        <w:rPr>
+          <w:rFonts w:ascii="Times New Roman" w:eastAsia="Times New Roman" w:hAnsi="Times New Roman" w:cs="Times New Roman"/>
+          <w:kern w:val="0"/>
+          <w:sz w:val="24"/>
+          <w:szCs w:val="24"/>
+          <w:lang w:eastAsia="en-IN"/>
+          <w14:ligatures w14:val="none"/>
+        </w:rPr>
+        <w:t xml:space="preserve">, </w:t>
+      </w:r>
+      <w:hyperlink r:id="rId7" w:history="1">
+        <w:r>
+          <w:rPr>
+            <w:rFonts w:ascii="Times New Roman" w:eastAsia="Times New Roman" w:hAnsi="Times New Roman" w:cs="Times New Roman"/>
+            <w:color w:val="0000FF"/>
+            <w:kern w:val="0"/>
+            <w:sz w:val="24"/>
+            <w:szCs w:val="24"/>
+            <w:u w:val="single"/>
+            <w:lang w:eastAsia="en-IN"/>
+            <w14:ligatures w14:val="none"/>
+          </w:rPr>
+          <w:t>Chris Wanstrath</w:t>
+        </w:r>
+      </w:hyperlink>
+      <w:r>
+        <w:rPr>
+          <w:rFonts w:ascii="Times New Roman" w:eastAsia="Times New Roman" w:hAnsi="Times New Roman" w:cs="Times New Roman"/>
+          <w:kern w:val="0"/>
+          <w:sz w:val="24"/>
+          <w:szCs w:val="24"/>
+          <w:lang w:eastAsia="en-IN"/>
+          <w14:ligatures w14:val="none"/>
+        </w:rPr>
+        <w:t xml:space="preserve">, </w:t>
+      </w:r>
+      <w:hyperlink r:id="rId8" w:history="1">
+        <w:r>
+          <w:rPr>
+            <w:rFonts w:ascii="Times New Roman" w:eastAsia="Times New Roman" w:hAnsi="Times New Roman" w:cs="Times New Roman"/>
+            <w:color w:val="0000FF"/>
+            <w:kern w:val="0"/>
+            <w:sz w:val="24"/>
+            <w:szCs w:val="24"/>
+            <w:u w:val="single"/>
+            <w:lang w:eastAsia="en-IN"/>
+            <w14:ligatures w14:val="none"/>
+          </w:rPr>
+          <w:t>Scott Chacon</w:t>
+        </w:r>
+      </w:hyperlink>
+      <w:r>
+        <w:rPr>
+          <w:rFonts w:ascii="Times New Roman" w:eastAsia="Times New Roman" w:hAnsi="Times New Roman" w:cs="Times New Roman"/>
+          <w:kern w:val="0"/>
+          <w:sz w:val="24"/>
+          <w:szCs w:val="24"/>
+          <w:lang w:eastAsia="en-IN"/>
+          <w14:ligatures w14:val="none"/>
+        </w:rPr>
+        <w:t xml:space="preserve">, </w:t>
+      </w:r>
+      <w:hyperlink r:id="rId9" w:history="1">
+        <w:r>
+          <w:rPr>
+            <w:rFonts w:ascii="Times New Roman" w:eastAsia="Times New Roman" w:hAnsi="Times New Roman" w:cs="Times New Roman"/>
+            <w:color w:val="0000FF"/>
+            <w:kern w:val="0"/>
+            <w:sz w:val="24"/>
+            <w:szCs w:val="24"/>
+            <w:u w:val="single"/>
+            <w:lang w:eastAsia="en-IN"/>
+            <w14:ligatures w14:val="none"/>
+          </w:rPr>
+          <w:t>P. J. Hyett</w:t>
+        </w:r>
+      </w:hyperlink>
+    </w:p>
+    <w:p>
+      <w:pPr>
+        <w:spacing w:after="0" w:line="240" w:lineRule="auto"/>
+        <w:rPr>
+          <w:rFonts w:ascii="Times New Roman" w:eastAsia="Times New Roman" w:hAnsi="Times New Roman" w:cs="Times New Roman"/>
+          <w:kern w:val="0"/>
+          <w:sz w:val="24"/>
+          <w:szCs w:val="24"/>
+          <w:lang w:eastAsia="en-IN"/>
+          <w14:ligatures w14:val="none"/>
+        </w:rPr>
+      </w:pPr>
+      <w:hyperlink r:id="rId10" w:history="1">
+        <w:r>
+          <w:rPr>
+            <w:rFonts w:ascii="Times New Roman" w:eastAsia="Times New Roman" w:hAnsi="Times New Roman" w:cs="Times New Roman"/>
+            <w:color w:val="0000FF"/>
+            <w:kern w:val="0"/>
+            <w:sz w:val="24"/>
+            <w:szCs w:val="24"/>
+            <w:u w:val="single"/>
+            <w:lang w:eastAsia="en-IN"/>
+            <w14:ligatures w14:val="none"/>
+          </w:rPr>
+          <w:t>Founded</w:t>
+        </w:r>
+      </w:hyperlink>
+      <w:r>
+        <w:rPr>
+          <w:rFonts w:ascii="Times New Roman" w:eastAsia="Times New Roman" w:hAnsi="Times New Roman" w:cs="Times New Roman"/>
+          <w:kern w:val="0"/>
+          <w:sz w:val="24"/>
+          <w:szCs w:val="24"/>
+          <w:lang w:eastAsia="en-IN"/>
+          <w14:ligatures w14:val="none"/>
+        </w:rPr>
+        <w:t>: 2008</w:t>
+      </w:r>
+    </w:p>
+    <w:p>
+      <w:pPr>
+        <w:spacing w:after="0" w:line="240" w:lineRule="auto"/>
+        <w:rPr>
+          <w:rFonts w:ascii="Times New Roman" w:eastAsia="Times New Roman" w:hAnsi="Times New Roman" w:cs="Times New Roman"/>
+          <w:kern w:val="0"/>
+          <w:sz w:val="24"/>
+          <w:szCs w:val="24"/>
+          <w:lang w:eastAsia="en-IN"/>
+          <w14:ligatures w14:val="none"/>
+        </w:rPr>
+      </w:pPr>
+      <w:hyperlink r:id="rId11" w:history="1">
+        <w:r>
+          <w:rPr>
+            <w:rFonts w:ascii="Times New Roman" w:eastAsia="Times New Roman" w:hAnsi="Times New Roman" w:cs="Times New Roman"/>
+            <w:color w:val="0000FF"/>
+            <w:kern w:val="0"/>
+            <w:sz w:val="24"/>
+            <w:szCs w:val="24"/>
+            <w:u w:val="single"/>
+            <w:lang w:eastAsia="en-IN"/>
+            <w14:ligatures w14:val="none"/>
+          </w:rPr>
+          <w:t>Parent organization</w:t>
+        </w:r>
+      </w:hyperlink>
+      <w:r>
+        <w:rPr>
+          <w:rFonts w:ascii="Times New Roman" w:eastAsia="Times New Roman" w:hAnsi="Times New Roman" w:cs="Times New Roman"/>
+          <w:kern w:val="0"/>
+          <w:sz w:val="24"/>
+          <w:szCs w:val="24"/>
+          <w:lang w:eastAsia="en-IN"/>
+          <w14:ligatures w14:val="none"/>
+        </w:rPr>
+        <w:t xml:space="preserve">: </w:t>
+      </w:r>
+      <w:hyperlink r:id="rId12" w:history="1">
+        <w:r>
+          <w:rPr>
+            <w:rFonts w:ascii="Times New Roman" w:eastAsia="Times New Roman" w:hAnsi="Times New Roman" w:cs="Times New Roman"/>
+            <w:color w:val="0000FF"/>
+            <w:kern w:val="0"/>
+            <w:sz w:val="24"/>
+            <w:szCs w:val="24"/>
+            <w:u w:val="single"/>
+            <w:lang w:eastAsia="en-IN"/>
+            <w14:ligatures w14:val="none"/>
+          </w:rPr>
+          <w:t>Microsoft Corporation</w:t>
+        </w:r>
+      </w:hyperlink>
+    </w:p>
+    <w:p>
+      <w:pPr>
+        <w:spacing w:after="0" w:line="240" w:lineRule="auto"/>
+        <w:rPr>
+          <w:rFonts w:ascii="Times New Roman" w:eastAsia="Times New Roman" w:hAnsi="Times New Roman" w:cs="Times New Roman"/>
+          <w:kern w:val="0"/>
+          <w:sz w:val="24"/>
+          <w:szCs w:val="24"/>
+          <w:lang w:eastAsia="en-IN"/>
+          <w14:ligatures w14:val="none"/>
+        </w:rPr>
+      </w:pPr>
+      <w:hyperlink r:id="rId13" w:history="1">
+        <w:r>
+          <w:rPr>
+            <w:rFonts w:ascii="Times New Roman" w:eastAsia="Times New Roman" w:hAnsi="Times New Roman" w:cs="Times New Roman"/>
+            <w:color w:val="0000FF"/>
+            <w:kern w:val="0"/>
+            <w:sz w:val="24"/>
+            <w:szCs w:val="24"/>
+            <w:u w:val="single"/>
+            <w:lang w:eastAsia="en-IN"/>
+            <w14:ligatures w14:val="none"/>
+          </w:rPr>
+          <w:t>CEO</w:t>
+        </w:r>
+      </w:hyperlink>
+      <w:r>
+        <w:rPr>
+          <w:rFonts w:ascii="Times New Roman" w:eastAsia="Times New Roman" w:hAnsi="Times New Roman" w:cs="Times New Roman"/>
+          <w:kern w:val="0"/>
+          <w:sz w:val="24"/>
+          <w:szCs w:val="24"/>
+          <w:lang w:eastAsia="en-IN"/>
+          <w14:ligatures w14:val="none"/>
+        </w:rPr>
+        <w:t xml:space="preserve">: </w:t>
+      </w:r>
+      <w:hyperlink r:id="rId14" w:history="1">
+        <w:r>
+          <w:rPr>
+            <w:rFonts w:ascii="Times New Roman" w:eastAsia="Times New Roman" w:hAnsi="Times New Roman" w:cs="Times New Roman"/>
+            <w:color w:val="0000FF"/>
+            <w:kern w:val="0"/>
+            <w:sz w:val="24"/>
+            <w:szCs w:val="24"/>
+            <w:u w:val="single"/>
+            <w:lang w:eastAsia="en-IN"/>
+            <w14:ligatures w14:val="none"/>
+          </w:rPr>
+          <w:t>Thomas Dohmke</w:t>
+        </w:r>
+      </w:hyperlink>
+      <w:r>
+        <w:rPr>
+          <w:rFonts w:ascii="Times New Roman" w:eastAsia="Times New Roman" w:hAnsi="Times New Roman" w:cs="Times New Roman"/>
+          <w:kern w:val="0"/>
+          <w:sz w:val="24"/>
+          <w:szCs w:val="24"/>
+          <w:lang w:eastAsia="en-IN"/>
+          <w14:ligatures w14:val="none"/>
+        </w:rPr>
+        <w:t xml:space="preserve"> (15 Nov 2021–)</w:t>
+      </w:r>
+    </w:p>
+    <w:p>
+      <w:pPr>
+        <w:spacing w:after="0" w:line="240" w:lineRule="auto"/>
+        <w:rPr>
+          <w:rFonts w:ascii="Times New Roman" w:eastAsia="Times New Roman" w:hAnsi="Times New Roman" w:cs="Times New Roman"/>
+          <w:kern w:val="0"/>
+          <w:sz w:val="24"/>
+          <w:szCs w:val="24"/>
+          <w:lang w:eastAsia="en-IN"/>
+          <w14:ligatures w14:val="none"/>
+        </w:rPr>
+      </w:pPr>
+      <w:hyperlink r:id="rId15" w:history="1">
+        <w:r>
+          <w:rPr>
+            <w:rFonts w:ascii="Times New Roman" w:eastAsia="Times New Roman" w:hAnsi="Times New Roman" w:cs="Times New Roman"/>
+            <w:color w:val="0000FF"/>
+            <w:kern w:val="0"/>
+            <w:sz w:val="24"/>
+            <w:szCs w:val="24"/>
+            <w:u w:val="single"/>
+            <w:lang w:eastAsia="en-IN"/>
+            <w14:ligatures w14:val="none"/>
+          </w:rPr>
+          <w:t>Subsidiaries</w:t>
+        </w:r>
+      </w:hyperlink>
+      <w:r>
+        <w:rPr>
+          <w:rFonts w:ascii="Times New Roman" w:eastAsia="Times New Roman" w:hAnsi="Times New Roman" w:cs="Times New Roman"/>
+          <w:kern w:val="0"/>
+          <w:sz w:val="24"/>
+          <w:szCs w:val="24"/>
+          <w:lang w:eastAsia="en-IN"/>
+          <w14:ligatures w14:val="none"/>
+        </w:rPr>
+        <w:t xml:space="preserve">: </w:t>
+      </w:r>
+      <w:hyperlink r:id="rId16" w:history="1">
+        <w:r>
+          <w:rPr>
+            <w:rFonts w:ascii="Times New Roman" w:eastAsia="Times New Roman" w:hAnsi="Times New Roman" w:cs="Times New Roman"/>
+            <w:color w:val="0000FF"/>
+            <w:kern w:val="0"/>
+            <w:sz w:val="24"/>
+            <w:szCs w:val="24"/>
+            <w:u w:val="single"/>
+            <w:lang w:eastAsia="en-IN"/>
+            <w14:ligatures w14:val="none"/>
+          </w:rPr>
+          <w:t>Good Software LLC</w:t>
+        </w:r>
+      </w:hyperlink>
+      <w:r>
+        <w:rPr>
+          <w:rFonts w:ascii="Times New Roman" w:eastAsia="Times New Roman" w:hAnsi="Times New Roman" w:cs="Times New Roman"/>
+          <w:kern w:val="0"/>
+          <w:sz w:val="24"/>
+          <w:szCs w:val="24"/>
+          <w:lang w:eastAsia="en-IN"/>
+          <w14:ligatures w14:val="none"/>
+        </w:rPr>
+        <w:t xml:space="preserve">, </w:t>
+      </w:r>
+      <w:hyperlink r:id="rId17" w:history="1">
+        <w:r>
+          <w:rPr>
+            <w:rFonts w:ascii="Times New Roman" w:eastAsia="Times New Roman" w:hAnsi="Times New Roman" w:cs="Times New Roman"/>
+            <w:color w:val="0000FF"/>
+            <w:kern w:val="0"/>
+            <w:sz w:val="24"/>
+            <w:szCs w:val="24"/>
+            <w:u w:val="single"/>
+            <w:lang w:eastAsia="en-IN"/>
+            <w14:ligatures w14:val="none"/>
+          </w:rPr>
+          <w:t>npm, Inc.</w:t>
+        </w:r>
+      </w:hyperlink>
+      <w:r>
+        <w:rPr>
+          <w:rFonts w:ascii="Times New Roman" w:eastAsia="Times New Roman" w:hAnsi="Times New Roman" w:cs="Times New Roman"/>
+          <w:kern w:val="0"/>
+          <w:sz w:val="24"/>
+          <w:szCs w:val="24"/>
+          <w:lang w:eastAsia="en-IN"/>
+          <w14:ligatures w14:val="none"/>
+        </w:rPr>
+        <w:t xml:space="preserve">, </w:t>
+      </w:r>
+      <w:hyperlink r:id="rId18" w:history="1">
+        <w:r>
+          <w:rPr>
+            <w:rFonts w:ascii="Times New Roman" w:eastAsia="Times New Roman" w:hAnsi="Times New Roman" w:cs="Times New Roman"/>
+            <w:color w:val="0000FF"/>
+            <w:kern w:val="0"/>
+            <w:sz w:val="24"/>
+            <w:szCs w:val="24"/>
+            <w:u w:val="single"/>
+            <w:lang w:eastAsia="en-IN"/>
+            <w14:ligatures w14:val="none"/>
+          </w:rPr>
+          <w:t>Semmle Limited</w:t>
+        </w:r>
+      </w:hyperlink>
+    </w:p>
+    <w:p>
+      <w:pPr>
         <w:rPr>
           <w:b/>
           <w:bCs/>
           <w:sz w:val="32"/>
           <w:szCs w:val="32"/>
-        </w:rPr>
-        <w:t xml:space="preserve"> </w:t>
-      </w:r>
-      <w:proofErr w:type="gramStart"/>
-      <w:r>
+          <w:lang w:val="en-US"/>
+        </w:rPr>
+      </w:pPr>
+    </w:p>
+    <w:p>
+      <w:pPr>
         <w:rPr>
           <w:b/>
           <w:bCs/>
           <w:sz w:val="32"/>
           <w:szCs w:val="32"/>
-        </w:rPr>
-        <w:t xml:space="preserve">static </w:t>
-      </w:r>
-      <w:r>
+          <w:lang w:val="en-US"/>
+        </w:rPr>
+      </w:pPr>
+    </w:p>
+    <w:p>
+      <w:pPr>
+        <w:rPr>
+          <w:sz w:val="32"/>
+          <w:szCs w:val="32"/>
+          <w:lang w:val="en-US"/>
+        </w:rPr>
+      </w:pPr>
+      <w:r>
+        <w:rPr>
+          <w:sz w:val="32"/>
+          <w:szCs w:val="32"/>
+          <w:lang w:val="en-US"/>
+        </w:rPr>
+        <w:t xml:space="preserve">How to upload data using github command </w:t>
+      </w:r>
+    </w:p>
+    <w:p>
+      <w:pPr>
+        <w:rPr>
+          <w:sz w:val="32"/>
+          <w:szCs w:val="32"/>
+          <w:lang w:val="en-US"/>
+        </w:rPr>
+      </w:pPr>
+    </w:p>
+    <w:p>
+      <w:pPr>
+        <w:rPr>
+          <w:sz w:val="32"/>
+          <w:szCs w:val="32"/>
+          <w:lang w:val="en-US"/>
+        </w:rPr>
+      </w:pPr>
+      <w:r>
+        <w:rPr>
+          <w:sz w:val="32"/>
+          <w:szCs w:val="32"/>
+          <w:lang w:val="en-US"/>
+        </w:rPr>
+        <w:t xml:space="preserve">Step 1:  create an account on   </w:t>
+      </w:r>
+      <w:hyperlink r:id="rId19" w:history="1">
+        <w:r>
+          <w:rPr>
+            <w:rStyle w:val="Hyperlink"/>
+            <w:sz w:val="32"/>
+            <w:szCs w:val="32"/>
+            <w:lang w:val="en-US"/>
+          </w:rPr>
+          <w:t>https://www</w:t>
+        </w:r>
+        <w:r>
+          <w:rPr>
+            <w:rStyle w:val="Hyperlink"/>
+            <w:sz w:val="32"/>
+            <w:szCs w:val="32"/>
+            <w:lang w:val="en-US"/>
+          </w:rPr>
+          <w:t>.</w:t>
+        </w:r>
+        <w:r>
+          <w:rPr>
+            <w:rStyle w:val="Hyperlink"/>
+            <w:sz w:val="32"/>
+            <w:szCs w:val="32"/>
+            <w:lang w:val="en-US"/>
+          </w:rPr>
+          <w:t>github.com</w:t>
+        </w:r>
+      </w:hyperlink>
+    </w:p>
+    <w:p>
+      <w:pPr>
+        <w:rPr>
+          <w:sz w:val="32"/>
+          <w:szCs w:val="32"/>
+          <w:lang w:val="en-US"/>
+        </w:rPr>
+      </w:pPr>
+      <w:r>
+        <w:rPr>
+          <w:sz w:val="32"/>
+          <w:szCs w:val="32"/>
+          <w:lang w:val="en-US"/>
+        </w:rPr>
+        <w:t>Step 2: create a repsitiry on gihub</w:t>
+      </w:r>
+    </w:p>
+    <w:p>
+      <w:pPr>
+        <w:rPr>
+          <w:sz w:val="32"/>
+          <w:szCs w:val="32"/>
+          <w:lang w:val="en-US"/>
+        </w:rPr>
+      </w:pPr>
+      <w:hyperlink r:id="rId20" w:history="1">
+        <w:r>
+          <w:rPr>
+            <w:rStyle w:val="Hyperlink"/>
+            <w:sz w:val="32"/>
+            <w:szCs w:val="32"/>
+            <w:lang w:val="en-US"/>
+          </w:rPr>
+          <w:t>https://github.com/Brijesh1990/frontend530pmmwfdata.git</w:t>
+        </w:r>
+      </w:hyperlink>
+    </w:p>
+    <w:p>
+      <w:pPr>
+        <w:rPr>
+          <w:sz w:val="32"/>
+          <w:szCs w:val="32"/>
+          <w:lang w:val="en-US"/>
+        </w:rPr>
+      </w:pPr>
+      <w:r>
+        <w:rPr>
+          <w:sz w:val="32"/>
+          <w:szCs w:val="32"/>
+          <w:lang w:val="en-US"/>
+        </w:rPr>
+        <w:t xml:space="preserve">step 3: </w:t>
+      </w:r>
+      <w:r>
+        <w:rPr>
+          <w:sz w:val="32"/>
+          <w:szCs w:val="32"/>
+          <w:lang w:val="en-US"/>
+        </w:rPr>
+        <w:t>download git from upload local data on github server</w:t>
+      </w:r>
+    </w:p>
+    <w:p>
+      <w:pPr>
+        <w:rPr>
+          <w:sz w:val="32"/>
+          <w:szCs w:val="32"/>
+          <w:lang w:val="en-US"/>
+        </w:rPr>
+      </w:pPr>
+      <w:hyperlink r:id="rId21" w:history="1">
+        <w:r>
+          <w:rPr>
+            <w:rStyle w:val="Hyperlink"/>
+            <w:sz w:val="32"/>
+            <w:szCs w:val="32"/>
+            <w:lang w:val="en-US"/>
+          </w:rPr>
+          <w:t>https://git-scm.com/download/win</w:t>
+        </w:r>
+      </w:hyperlink>
+    </w:p>
+    <w:p>
+      <w:pPr>
+        <w:rPr>
+          <w:sz w:val="32"/>
+          <w:szCs w:val="32"/>
+          <w:lang w:val="en-US"/>
+        </w:rPr>
+      </w:pPr>
+    </w:p>
+    <w:p>
+      <w:pPr>
+        <w:rPr>
+          <w:sz w:val="32"/>
+          <w:szCs w:val="32"/>
+          <w:lang w:val="en-US"/>
+        </w:rPr>
+      </w:pPr>
+      <w:r>
+        <w:rPr>
+          <w:sz w:val="32"/>
+          <w:szCs w:val="32"/>
+          <w:lang w:val="en-US"/>
+        </w:rPr>
+        <w:t>step 4: how to upload local data on gitserver commands</w:t>
+      </w:r>
+    </w:p>
+    <w:p>
+      <w:pPr>
+        <w:rPr>
+          <w:sz w:val="32"/>
+          <w:szCs w:val="32"/>
+          <w:lang w:val="en-US"/>
+        </w:rPr>
+      </w:pPr>
+    </w:p>
+    <w:p>
+      <w:pPr>
+        <w:rPr>
+          <w:sz w:val="32"/>
+          <w:szCs w:val="32"/>
+          <w:lang w:val="en-US"/>
+        </w:rPr>
+      </w:pPr>
+      <w:r>
+        <w:rPr>
+          <w:sz w:val="32"/>
+          <w:szCs w:val="32"/>
+          <w:lang w:val="en-US"/>
+        </w:rPr>
+        <w:t xml:space="preserve">                   step 1 : how to init data on github</w:t>
+      </w:r>
+    </w:p>
+    <w:p>
+      <w:pPr>
+        <w:rPr>
+          <w:color w:val="002060"/>
+          <w:sz w:val="32"/>
+          <w:szCs w:val="32"/>
+          <w:lang w:val="en-US"/>
+        </w:rPr>
+      </w:pPr>
+      <w:r>
+        <w:rPr>
+          <w:sz w:val="32"/>
+          <w:szCs w:val="32"/>
+          <w:lang w:val="en-US"/>
+        </w:rPr>
+        <w:t xml:space="preserve">                                   </w:t>
+      </w:r>
+      <w:r>
+        <w:rPr>
+          <w:color w:val="002060"/>
+          <w:sz w:val="32"/>
+          <w:szCs w:val="32"/>
+          <w:lang w:val="en-US"/>
+        </w:rPr>
+        <w:t>git init</w:t>
+      </w:r>
+      <w:r>
+        <w:rPr>
+          <w:sz w:val="32"/>
+          <w:szCs w:val="32"/>
+          <w:lang w:val="en-US"/>
+        </w:rPr>
+        <w:t xml:space="preserve">                  </w:t>
+      </w:r>
+    </w:p>
+    <w:p>
+      <w:pPr>
+        <w:rPr>
+          <w:sz w:val="32"/>
+          <w:szCs w:val="32"/>
+          <w:lang w:val="en-US"/>
+        </w:rPr>
+      </w:pPr>
+      <w:r>
+        <w:rPr>
+          <w:sz w:val="32"/>
+          <w:szCs w:val="32"/>
+          <w:lang w:val="en-US"/>
+        </w:rPr>
+        <w:t xml:space="preserve">                   step </w:t>
+      </w:r>
+      <w:r>
+        <w:rPr>
+          <w:sz w:val="32"/>
+          <w:szCs w:val="32"/>
+          <w:lang w:val="en-US"/>
+        </w:rPr>
+        <w:t>2</w:t>
+      </w:r>
+      <w:r>
+        <w:rPr>
+          <w:sz w:val="32"/>
+          <w:szCs w:val="32"/>
+          <w:lang w:val="en-US"/>
+        </w:rPr>
+        <w:t xml:space="preserve"> : how to </w:t>
+      </w:r>
+      <w:r>
+        <w:rPr>
+          <w:sz w:val="32"/>
+          <w:szCs w:val="32"/>
+          <w:lang w:val="en-US"/>
+        </w:rPr>
+        <w:t>add all file and data on git server</w:t>
+      </w:r>
+    </w:p>
+    <w:p>
+      <w:pPr>
+        <w:rPr>
+          <w:color w:val="002060"/>
+          <w:sz w:val="32"/>
+          <w:szCs w:val="32"/>
+          <w:lang w:val="en-US"/>
+        </w:rPr>
+      </w:pPr>
+      <w:r>
+        <w:rPr>
+          <w:sz w:val="32"/>
+          <w:szCs w:val="32"/>
+          <w:lang w:val="en-US"/>
+        </w:rPr>
+        <w:t xml:space="preserve">                                   </w:t>
+      </w:r>
+      <w:r>
+        <w:rPr>
+          <w:color w:val="002060"/>
+          <w:sz w:val="32"/>
+          <w:szCs w:val="32"/>
+          <w:lang w:val="en-US"/>
+        </w:rPr>
+        <w:t xml:space="preserve">git </w:t>
+      </w:r>
+      <w:r>
+        <w:rPr>
+          <w:color w:val="002060"/>
+          <w:sz w:val="32"/>
+          <w:szCs w:val="32"/>
+          <w:lang w:val="en-US"/>
+        </w:rPr>
+        <w:t>add .</w:t>
+      </w:r>
+    </w:p>
+    <w:p>
+      <w:pPr>
+        <w:rPr>
+          <w:color w:val="002060"/>
+          <w:sz w:val="32"/>
+          <w:szCs w:val="32"/>
+          <w:lang w:val="en-US"/>
+        </w:rPr>
+      </w:pPr>
+    </w:p>
+    <w:p>
+      <w:pPr>
+        <w:rPr>
+          <w:sz w:val="32"/>
+          <w:szCs w:val="32"/>
+          <w:lang w:val="en-US"/>
+        </w:rPr>
+      </w:pPr>
+      <w:r>
+        <w:rPr>
+          <w:color w:val="002060"/>
+          <w:sz w:val="32"/>
+          <w:szCs w:val="32"/>
+          <w:lang w:val="en-US"/>
+        </w:rPr>
+        <w:t xml:space="preserve">                </w:t>
+      </w:r>
+      <w:r>
+        <w:rPr>
+          <w:sz w:val="32"/>
+          <w:szCs w:val="32"/>
+          <w:lang w:val="en-US"/>
+        </w:rPr>
+        <w:t xml:space="preserve">step </w:t>
+      </w:r>
+      <w:r>
+        <w:rPr>
+          <w:sz w:val="32"/>
+          <w:szCs w:val="32"/>
+          <w:lang w:val="en-US"/>
+        </w:rPr>
+        <w:t>3</w:t>
+      </w:r>
+      <w:r>
+        <w:rPr>
+          <w:sz w:val="32"/>
+          <w:szCs w:val="32"/>
+          <w:lang w:val="en-US"/>
+        </w:rPr>
+        <w:t xml:space="preserve"> : how to </w:t>
+      </w:r>
+      <w:r>
+        <w:rPr>
+          <w:sz w:val="32"/>
+          <w:szCs w:val="32"/>
+          <w:lang w:val="en-US"/>
+        </w:rPr>
+        <w:t>commit data or file on github</w:t>
+      </w:r>
+    </w:p>
+    <w:p>
+      <w:pPr>
+        <w:autoSpaceDE w:val="0"/>
+        <w:autoSpaceDN w:val="0"/>
+        <w:adjustRightInd w:val="0"/>
+        <w:spacing w:after="0" w:line="240" w:lineRule="auto"/>
+        <w:rPr>
+          <w:rFonts w:ascii="Lucida Console" w:hAnsi="Lucida Console" w:cs="Lucida Console"/>
+          <w:kern w:val="0"/>
+        </w:rPr>
+      </w:pPr>
+      <w:r>
+        <w:rPr>
+          <w:sz w:val="32"/>
+          <w:szCs w:val="32"/>
+          <w:lang w:val="en-US"/>
+        </w:rPr>
+        <w:lastRenderedPageBreak/>
+        <w:t xml:space="preserve">                              </w:t>
+      </w:r>
+      <w:r>
+        <w:rPr>
+          <w:rFonts w:ascii="Lucida Console" w:hAnsi="Lucida Console" w:cs="Lucida Console"/>
+          <w:color w:val="002060"/>
+          <w:kern w:val="0"/>
+        </w:rPr>
+        <w:t>git commit -m '15-03-2023 all data uploaded successfully'</w:t>
+      </w:r>
+    </w:p>
+    <w:p>
+      <w:pPr>
+        <w:rPr>
+          <w:color w:val="002060"/>
+          <w:sz w:val="32"/>
+          <w:szCs w:val="32"/>
+          <w:lang w:val="en-US"/>
+        </w:rPr>
+      </w:pPr>
+    </w:p>
+    <w:p>
+      <w:pPr>
+        <w:rPr>
+          <w:color w:val="002060"/>
+          <w:sz w:val="32"/>
+          <w:szCs w:val="32"/>
+          <w:lang w:val="en-US"/>
+        </w:rPr>
+      </w:pPr>
+    </w:p>
+    <w:p>
+      <w:pPr>
+        <w:rPr>
+          <w:sz w:val="32"/>
+          <w:szCs w:val="32"/>
+          <w:lang w:val="en-US"/>
+        </w:rPr>
+      </w:pPr>
+      <w:r>
+        <w:rPr>
+          <w:color w:val="002060"/>
+          <w:sz w:val="32"/>
+          <w:szCs w:val="32"/>
+          <w:lang w:val="en-US"/>
+        </w:rPr>
+        <w:t xml:space="preserve">                </w:t>
+      </w:r>
+      <w:r>
+        <w:rPr>
+          <w:sz w:val="32"/>
+          <w:szCs w:val="32"/>
+          <w:lang w:val="en-US"/>
+        </w:rPr>
+        <w:t xml:space="preserve">step </w:t>
+      </w:r>
+      <w:r>
+        <w:rPr>
+          <w:sz w:val="32"/>
+          <w:szCs w:val="32"/>
+          <w:lang w:val="en-US"/>
+        </w:rPr>
+        <w:t>4</w:t>
+      </w:r>
+      <w:r>
+        <w:rPr>
+          <w:sz w:val="32"/>
+          <w:szCs w:val="32"/>
+          <w:lang w:val="en-US"/>
+        </w:rPr>
+        <w:t xml:space="preserve"> : how to </w:t>
+      </w:r>
+      <w:r>
+        <w:rPr>
+          <w:sz w:val="32"/>
+          <w:szCs w:val="32"/>
+          <w:lang w:val="en-US"/>
+        </w:rPr>
+        <w:t>add data remotely on git url</w:t>
+      </w:r>
+    </w:p>
+    <w:p>
+      <w:pPr>
+        <w:autoSpaceDE w:val="0"/>
+        <w:autoSpaceDN w:val="0"/>
+        <w:adjustRightInd w:val="0"/>
+        <w:spacing w:after="0" w:line="240" w:lineRule="auto"/>
+        <w:rPr>
+          <w:rFonts w:ascii="Lucida Console" w:hAnsi="Lucida Console" w:cs="Lucida Console"/>
+          <w:color w:val="002060"/>
+          <w:kern w:val="0"/>
+          <w:sz w:val="24"/>
+          <w:szCs w:val="24"/>
+        </w:rPr>
+      </w:pPr>
+      <w:r>
+        <w:rPr>
+          <w:rFonts w:ascii="Lucida Console" w:hAnsi="Lucida Console" w:cs="Lucida Console"/>
+          <w:color w:val="002060"/>
+          <w:kern w:val="0"/>
+          <w:sz w:val="24"/>
+          <w:szCs w:val="24"/>
+        </w:rPr>
+        <w:t>git remote add origin https://github.com/Brijesh1990/frontend530pmmwfdata.git</w:t>
+      </w:r>
+    </w:p>
+    <w:p>
+      <w:pPr>
+        <w:rPr>
+          <w:color w:val="002060"/>
+          <w:sz w:val="32"/>
+          <w:szCs w:val="32"/>
+          <w:lang w:val="en-US"/>
+        </w:rPr>
+      </w:pPr>
+    </w:p>
+    <w:p>
+      <w:pPr>
+        <w:rPr>
+          <w:color w:val="002060"/>
+          <w:sz w:val="32"/>
+          <w:szCs w:val="32"/>
+          <w:lang w:val="en-US"/>
+        </w:rPr>
+      </w:pPr>
+    </w:p>
+    <w:p>
+      <w:pPr>
+        <w:rPr>
+          <w:sz w:val="32"/>
+          <w:szCs w:val="32"/>
+          <w:lang w:val="en-US"/>
+        </w:rPr>
+      </w:pPr>
+      <w:r>
+        <w:rPr>
+          <w:color w:val="002060"/>
+          <w:sz w:val="32"/>
+          <w:szCs w:val="32"/>
+          <w:lang w:val="en-US"/>
+        </w:rPr>
+        <w:t xml:space="preserve">                </w:t>
+      </w:r>
+      <w:r>
+        <w:rPr>
+          <w:sz w:val="32"/>
+          <w:szCs w:val="32"/>
+          <w:lang w:val="en-US"/>
+        </w:rPr>
+        <w:t xml:space="preserve">step </w:t>
+      </w:r>
+      <w:r>
+        <w:rPr>
+          <w:sz w:val="32"/>
+          <w:szCs w:val="32"/>
+          <w:lang w:val="en-US"/>
+        </w:rPr>
+        <w:t>5</w:t>
+      </w:r>
+      <w:r>
+        <w:rPr>
+          <w:sz w:val="32"/>
+          <w:szCs w:val="32"/>
+          <w:lang w:val="en-US"/>
+        </w:rPr>
+        <w:t xml:space="preserve"> : how to </w:t>
+      </w:r>
+      <w:r>
+        <w:rPr>
+          <w:sz w:val="32"/>
+          <w:szCs w:val="32"/>
+          <w:lang w:val="en-US"/>
+        </w:rPr>
+        <w:t>push data on  URL</w:t>
+      </w:r>
+    </w:p>
+    <w:p>
+      <w:pPr>
+        <w:autoSpaceDE w:val="0"/>
+        <w:autoSpaceDN w:val="0"/>
+        <w:adjustRightInd w:val="0"/>
+        <w:spacing w:after="0" w:line="240" w:lineRule="auto"/>
+        <w:rPr>
+          <w:rFonts w:ascii="Lucida Console" w:hAnsi="Lucida Console" w:cs="Lucida Console"/>
+          <w:color w:val="002060"/>
+          <w:kern w:val="0"/>
+          <w:sz w:val="28"/>
+          <w:szCs w:val="28"/>
+        </w:rPr>
+      </w:pPr>
+      <w:r>
+        <w:rPr>
+          <w:rFonts w:ascii="Lucida Console" w:hAnsi="Lucida Console" w:cs="Lucida Console"/>
+          <w:color w:val="002060"/>
+          <w:kern w:val="0"/>
+          <w:sz w:val="28"/>
+          <w:szCs w:val="28"/>
+        </w:rPr>
+        <w:t xml:space="preserve">        </w:t>
+      </w:r>
+      <w:r>
+        <w:rPr>
+          <w:rFonts w:ascii="Lucida Console" w:hAnsi="Lucida Console" w:cs="Lucida Console"/>
+          <w:color w:val="002060"/>
+          <w:kern w:val="0"/>
+          <w:sz w:val="28"/>
+          <w:szCs w:val="28"/>
+        </w:rPr>
+        <w:t>git push -u origin master</w:t>
+      </w:r>
+    </w:p>
+    <w:p>
+      <w:pPr>
+        <w:autoSpaceDE w:val="0"/>
+        <w:autoSpaceDN w:val="0"/>
+        <w:adjustRightInd w:val="0"/>
+        <w:spacing w:after="0" w:line="240" w:lineRule="auto"/>
+        <w:rPr>
+          <w:rFonts w:ascii="Lucida Console" w:hAnsi="Lucida Console" w:cs="Lucida Console"/>
+          <w:color w:val="002060"/>
+          <w:kern w:val="0"/>
+          <w:sz w:val="28"/>
+          <w:szCs w:val="28"/>
+        </w:rPr>
+      </w:pPr>
+    </w:p>
+    <w:p>
+      <w:pPr>
+        <w:autoSpaceDE w:val="0"/>
+        <w:autoSpaceDN w:val="0"/>
+        <w:adjustRightInd w:val="0"/>
+        <w:spacing w:after="0" w:line="240" w:lineRule="auto"/>
+        <w:rPr>
+          <w:rFonts w:ascii="Lucida Console" w:hAnsi="Lucida Console" w:cs="Lucida Console"/>
+          <w:color w:val="002060"/>
+          <w:kern w:val="0"/>
+          <w:sz w:val="28"/>
+          <w:szCs w:val="28"/>
+        </w:rPr>
+      </w:pPr>
+    </w:p>
+    <w:p>
+      <w:pPr>
+        <w:autoSpaceDE w:val="0"/>
+        <w:autoSpaceDN w:val="0"/>
+        <w:adjustRightInd w:val="0"/>
+        <w:spacing w:after="0" w:line="240" w:lineRule="auto"/>
+        <w:rPr>
+          <w:rFonts w:ascii="Lucida Console" w:hAnsi="Lucida Console" w:cs="Lucida Console"/>
+          <w:color w:val="002060"/>
+          <w:kern w:val="0"/>
+          <w:sz w:val="28"/>
+          <w:szCs w:val="28"/>
+        </w:rPr>
+      </w:pPr>
+    </w:p>
+    <w:p>
+      <w:pPr>
+        <w:autoSpaceDE w:val="0"/>
+        <w:autoSpaceDN w:val="0"/>
+        <w:adjustRightInd w:val="0"/>
+        <w:spacing w:after="0" w:line="240" w:lineRule="auto"/>
+        <w:rPr>
+          <w:rFonts w:ascii="Lucida Console" w:hAnsi="Lucida Console" w:cs="Lucida Console"/>
+          <w:kern w:val="0"/>
+          <w:sz w:val="18"/>
+          <w:szCs w:val="18"/>
+        </w:rPr>
+      </w:pPr>
+      <w:r>
+        <w:rPr>
+          <w:rFonts w:ascii="Lucida Console" w:hAnsi="Lucida Console" w:cs="Lucida Console"/>
+          <w:kern w:val="0"/>
+          <w:sz w:val="18"/>
+          <w:szCs w:val="18"/>
+        </w:rPr>
+        <w:t>Enumerating objects: 15, done.</w:t>
+      </w:r>
+    </w:p>
+    <w:p>
+      <w:pPr>
+        <w:autoSpaceDE w:val="0"/>
+        <w:autoSpaceDN w:val="0"/>
+        <w:adjustRightInd w:val="0"/>
+        <w:spacing w:after="0" w:line="240" w:lineRule="auto"/>
+        <w:rPr>
+          <w:rFonts w:ascii="Lucida Console" w:hAnsi="Lucida Console" w:cs="Lucida Console"/>
+          <w:kern w:val="0"/>
+          <w:sz w:val="18"/>
+          <w:szCs w:val="18"/>
+        </w:rPr>
+      </w:pPr>
+      <w:r>
+        <w:rPr>
+          <w:rFonts w:ascii="Lucida Console" w:hAnsi="Lucida Console" w:cs="Lucida Console"/>
+          <w:kern w:val="0"/>
+          <w:sz w:val="18"/>
+          <w:szCs w:val="18"/>
+        </w:rPr>
+        <w:t>Counting objects: 100% (15/15), done.</w:t>
+      </w:r>
+    </w:p>
+    <w:p>
+      <w:pPr>
+        <w:autoSpaceDE w:val="0"/>
+        <w:autoSpaceDN w:val="0"/>
+        <w:adjustRightInd w:val="0"/>
+        <w:spacing w:after="0" w:line="240" w:lineRule="auto"/>
+        <w:rPr>
+          <w:rFonts w:ascii="Lucida Console" w:hAnsi="Lucida Console" w:cs="Lucida Console"/>
+          <w:kern w:val="0"/>
+          <w:sz w:val="18"/>
+          <w:szCs w:val="18"/>
+        </w:rPr>
+      </w:pPr>
+      <w:r>
+        <w:rPr>
+          <w:rFonts w:ascii="Lucida Console" w:hAnsi="Lucida Console" w:cs="Lucida Console"/>
+          <w:kern w:val="0"/>
+          <w:sz w:val="18"/>
+          <w:szCs w:val="18"/>
+        </w:rPr>
+        <w:t>Delta compression using up to 4 threads</w:t>
+      </w:r>
+    </w:p>
+    <w:p>
+      <w:pPr>
+        <w:autoSpaceDE w:val="0"/>
+        <w:autoSpaceDN w:val="0"/>
+        <w:adjustRightInd w:val="0"/>
+        <w:spacing w:after="0" w:line="240" w:lineRule="auto"/>
+        <w:rPr>
+          <w:rFonts w:ascii="Lucida Console" w:hAnsi="Lucida Console" w:cs="Lucida Console"/>
+          <w:kern w:val="0"/>
+          <w:sz w:val="18"/>
+          <w:szCs w:val="18"/>
+        </w:rPr>
+      </w:pPr>
+      <w:r>
+        <w:rPr>
+          <w:rFonts w:ascii="Lucida Console" w:hAnsi="Lucida Console" w:cs="Lucida Console"/>
+          <w:kern w:val="0"/>
+          <w:sz w:val="18"/>
+          <w:szCs w:val="18"/>
+        </w:rPr>
+        <w:t>Compressing objects: 100% (12/12), done.</w:t>
+      </w:r>
+    </w:p>
+    <w:p>
+      <w:pPr>
+        <w:autoSpaceDE w:val="0"/>
+        <w:autoSpaceDN w:val="0"/>
+        <w:adjustRightInd w:val="0"/>
+        <w:spacing w:after="0" w:line="240" w:lineRule="auto"/>
+        <w:rPr>
+          <w:rFonts w:ascii="Lucida Console" w:hAnsi="Lucida Console" w:cs="Lucida Console"/>
+          <w:kern w:val="0"/>
+          <w:sz w:val="18"/>
+          <w:szCs w:val="18"/>
+        </w:rPr>
+      </w:pPr>
+      <w:r>
+        <w:rPr>
+          <w:rFonts w:ascii="Lucida Console" w:hAnsi="Lucida Console" w:cs="Lucida Console"/>
+          <w:kern w:val="0"/>
+          <w:sz w:val="18"/>
+          <w:szCs w:val="18"/>
+        </w:rPr>
+        <w:t>Writing objects: 100% (15/15), 34.55 KiB | 8.64 MiB/s, done.</w:t>
+      </w:r>
+    </w:p>
+    <w:p>
+      <w:pPr>
+        <w:autoSpaceDE w:val="0"/>
+        <w:autoSpaceDN w:val="0"/>
+        <w:adjustRightInd w:val="0"/>
+        <w:spacing w:after="0" w:line="240" w:lineRule="auto"/>
+        <w:rPr>
+          <w:rFonts w:ascii="Lucida Console" w:hAnsi="Lucida Console" w:cs="Lucida Console"/>
+          <w:kern w:val="0"/>
+          <w:sz w:val="18"/>
+          <w:szCs w:val="18"/>
+        </w:rPr>
+      </w:pPr>
+      <w:r>
+        <w:rPr>
+          <w:rFonts w:ascii="Lucida Console" w:hAnsi="Lucida Console" w:cs="Lucida Console"/>
+          <w:kern w:val="0"/>
+          <w:sz w:val="18"/>
+          <w:szCs w:val="18"/>
+        </w:rPr>
+        <w:t>Total 15 (delta 1), reused 0 (delta 0), pack-reused 0</w:t>
+      </w:r>
+    </w:p>
+    <w:p>
+      <w:pPr>
+        <w:autoSpaceDE w:val="0"/>
+        <w:autoSpaceDN w:val="0"/>
+        <w:adjustRightInd w:val="0"/>
+        <w:spacing w:after="0" w:line="240" w:lineRule="auto"/>
+        <w:rPr>
+          <w:rFonts w:ascii="Lucida Console" w:hAnsi="Lucida Console" w:cs="Lucida Console"/>
+          <w:kern w:val="0"/>
+          <w:sz w:val="18"/>
+          <w:szCs w:val="18"/>
+        </w:rPr>
+      </w:pPr>
+      <w:r>
+        <w:rPr>
+          <w:rFonts w:ascii="Lucida Console" w:hAnsi="Lucida Console" w:cs="Lucida Console"/>
+          <w:kern w:val="0"/>
+          <w:sz w:val="18"/>
+          <w:szCs w:val="18"/>
+        </w:rPr>
+        <w:t>remote: Resolving deltas: 100% (1/1), done.</w:t>
+      </w:r>
+    </w:p>
+    <w:p>
+      <w:pPr>
+        <w:autoSpaceDE w:val="0"/>
+        <w:autoSpaceDN w:val="0"/>
+        <w:adjustRightInd w:val="0"/>
+        <w:spacing w:after="0" w:line="240" w:lineRule="auto"/>
+        <w:rPr>
+          <w:rFonts w:ascii="Lucida Console" w:hAnsi="Lucida Console" w:cs="Lucida Console"/>
+          <w:kern w:val="0"/>
+          <w:sz w:val="18"/>
+          <w:szCs w:val="18"/>
+        </w:rPr>
+      </w:pPr>
+      <w:r>
+        <w:rPr>
+          <w:rFonts w:ascii="Lucida Console" w:hAnsi="Lucida Console" w:cs="Lucida Console"/>
+          <w:kern w:val="0"/>
+          <w:sz w:val="18"/>
+          <w:szCs w:val="18"/>
+        </w:rPr>
+        <w:t>To https://github.com/Brijesh1990/frontend530pmmwfdata.git</w:t>
+      </w:r>
+    </w:p>
+    <w:p>
+      <w:pPr>
+        <w:autoSpaceDE w:val="0"/>
+        <w:autoSpaceDN w:val="0"/>
+        <w:adjustRightInd w:val="0"/>
+        <w:spacing w:after="0" w:line="240" w:lineRule="auto"/>
+        <w:rPr>
+          <w:rFonts w:ascii="Lucida Console" w:hAnsi="Lucida Console" w:cs="Lucida Console"/>
+          <w:kern w:val="0"/>
+          <w:sz w:val="18"/>
+          <w:szCs w:val="18"/>
+        </w:rPr>
+      </w:pPr>
+      <w:r>
+        <w:rPr>
+          <w:rFonts w:ascii="Lucida Console" w:hAnsi="Lucida Console" w:cs="Lucida Console"/>
+          <w:kern w:val="0"/>
+          <w:sz w:val="18"/>
+          <w:szCs w:val="18"/>
+        </w:rPr>
+        <w:t xml:space="preserve"> * [new branch]      master -&gt; master</w:t>
+      </w:r>
+    </w:p>
+    <w:p>
+      <w:pPr>
+        <w:autoSpaceDE w:val="0"/>
+        <w:autoSpaceDN w:val="0"/>
+        <w:adjustRightInd w:val="0"/>
+        <w:spacing w:after="0" w:line="240" w:lineRule="auto"/>
+        <w:rPr>
+          <w:rFonts w:ascii="Lucida Console" w:hAnsi="Lucida Console" w:cs="Lucida Console"/>
+          <w:kern w:val="0"/>
+          <w:sz w:val="18"/>
+          <w:szCs w:val="18"/>
+        </w:rPr>
+      </w:pPr>
+      <w:r>
+        <w:rPr>
+          <w:rFonts w:ascii="Lucida Console" w:hAnsi="Lucida Console" w:cs="Lucida Console"/>
+          <w:kern w:val="0"/>
+          <w:sz w:val="18"/>
+          <w:szCs w:val="18"/>
+        </w:rPr>
+        <w:t>branch 'master' set up to track 'origin/master'.</w:t>
+      </w:r>
+    </w:p>
+    <w:p>
+      <w:pPr>
+        <w:autoSpaceDE w:val="0"/>
+        <w:autoSpaceDN w:val="0"/>
+        <w:adjustRightInd w:val="0"/>
+        <w:spacing w:after="0" w:line="240" w:lineRule="auto"/>
+        <w:rPr>
+          <w:rFonts w:ascii="Lucida Console" w:hAnsi="Lucida Console" w:cs="Lucida Console"/>
+          <w:kern w:val="0"/>
+          <w:sz w:val="18"/>
+          <w:szCs w:val="18"/>
+        </w:rPr>
+      </w:pPr>
+    </w:p>
+    <w:p>
+      <w:pPr>
+        <w:autoSpaceDE w:val="0"/>
+        <w:autoSpaceDN w:val="0"/>
+        <w:adjustRightInd w:val="0"/>
+        <w:spacing w:after="0" w:line="240" w:lineRule="auto"/>
+        <w:rPr>
+          <w:rFonts w:ascii="Lucida Console" w:hAnsi="Lucida Console" w:cs="Lucida Console"/>
+          <w:kern w:val="0"/>
+          <w:sz w:val="28"/>
+          <w:szCs w:val="28"/>
+        </w:rPr>
+      </w:pPr>
+    </w:p>
+    <w:p>
+      <w:pPr>
+        <w:rPr>
+          <w:color w:val="002060"/>
+          <w:sz w:val="32"/>
+          <w:szCs w:val="32"/>
+          <w:lang w:val="en-US"/>
+        </w:rPr>
+      </w:pPr>
+    </w:p>
+    <w:p>
+      <w:pPr>
+        <w:rPr>
+          <w:color w:val="002060"/>
+          <w:sz w:val="32"/>
+          <w:szCs w:val="32"/>
+          <w:lang w:val="en-US"/>
+        </w:rPr>
+      </w:pPr>
+    </w:p>
+    <w:p>
+      <w:pPr>
+        <w:rPr>
+          <w:sz w:val="32"/>
+          <w:szCs w:val="32"/>
+          <w:lang w:val="en-US"/>
+        </w:rPr>
+      </w:pPr>
+    </w:p>
+    <w:p>
+      <w:pPr>
+        <w:rPr>
+          <w:sz w:val="32"/>
+          <w:szCs w:val="32"/>
+          <w:lang w:val="en-US"/>
+        </w:rPr>
+      </w:pPr>
+    </w:p>
+    <w:p>
+      <w:pPr>
         <w:rPr>
           <w:b/>
           <w:bCs/>
           <w:sz w:val="32"/>
           <w:szCs w:val="32"/>
-        </w:rPr>
-        <w:t xml:space="preserve"> website</w:t>
-      </w:r>
-      <w:proofErr w:type="gramEnd"/>
-      <w:r>
+          <w:lang w:val="en-US"/>
+        </w:rPr>
+      </w:pPr>
+    </w:p>
+    <w:p>
+      <w:pPr>
         <w:rPr>
           <w:b/>
           <w:bCs/>
           <w:sz w:val="32"/>
           <w:szCs w:val="32"/>
-        </w:rPr>
-        <w:t xml:space="preserve"> </w:t>
-      </w:r>
-      <w:r>
-        <w:rPr>
-          <w:b/>
-          <w:bCs/>
-          <w:sz w:val="32"/>
-          <w:szCs w:val="32"/>
-        </w:rPr>
-        <w:t>?</w:t>
-      </w:r>
-    </w:p>
-    <w:p>
-      <w:pPr>
-        <w:rPr>
-          <w:b/>
-          <w:bCs/>
-          <w:sz w:val="32"/>
-          <w:szCs w:val="32"/>
-        </w:rPr>
-      </w:pPr>
-      <w:r>
-        <w:rPr>
-          <w:sz w:val="32"/>
-          <w:szCs w:val="32"/>
-        </w:rPr>
-        <w:t xml:space="preserve">collection of data or information or webpages </w:t>
-      </w:r>
-      <w:proofErr w:type="spellStart"/>
-      <w:r>
-        <w:rPr>
-          <w:sz w:val="32"/>
-          <w:szCs w:val="32"/>
-        </w:rPr>
-        <w:t>i.e</w:t>
-      </w:r>
-      <w:proofErr w:type="spellEnd"/>
-      <w:r>
-        <w:rPr>
-          <w:sz w:val="32"/>
-          <w:szCs w:val="32"/>
-        </w:rPr>
-        <w:t xml:space="preserve"> called website.</w:t>
-      </w:r>
-      <w:r>
-        <w:rPr>
-          <w:b/>
-          <w:bCs/>
-          <w:sz w:val="32"/>
-          <w:szCs w:val="32"/>
-        </w:rPr>
-        <w:t xml:space="preserve"> </w:t>
-      </w:r>
-    </w:p>
-    <w:p>
-      <w:pPr>
-        <w:rPr>
-          <w:b/>
-          <w:bCs/>
-          <w:sz w:val="32"/>
-          <w:szCs w:val="32"/>
-        </w:rPr>
-      </w:pPr>
-      <w:r>
-        <w:rPr>
-          <w:b/>
-          <w:bCs/>
-          <w:sz w:val="32"/>
-          <w:szCs w:val="32"/>
-        </w:rPr>
-        <w:t xml:space="preserve">    a) static website</w:t>
-      </w:r>
-    </w:p>
-    <w:p>
-      <w:pPr>
-        <w:rPr>
-          <w:sz w:val="32"/>
-          <w:szCs w:val="32"/>
-        </w:rPr>
-      </w:pPr>
-      <w:r>
-        <w:rPr>
-          <w:b/>
-          <w:bCs/>
-          <w:sz w:val="32"/>
-          <w:szCs w:val="32"/>
-        </w:rPr>
-        <w:t xml:space="preserve">            </w:t>
-      </w:r>
-      <w:r>
-        <w:rPr>
-          <w:sz w:val="32"/>
-          <w:szCs w:val="32"/>
-        </w:rPr>
-        <w:t xml:space="preserve"> A website </w:t>
-      </w:r>
-      <w:proofErr w:type="spellStart"/>
-      <w:r>
-        <w:rPr>
-          <w:sz w:val="32"/>
-          <w:szCs w:val="32"/>
-        </w:rPr>
-        <w:t>i.e</w:t>
-      </w:r>
-      <w:proofErr w:type="spellEnd"/>
-      <w:r>
-        <w:rPr>
-          <w:sz w:val="32"/>
-          <w:szCs w:val="32"/>
-        </w:rPr>
-        <w:t xml:space="preserve"> user can’t change anything after create website or runtime of website.</w:t>
-      </w:r>
-    </w:p>
-    <w:p>
-      <w:pPr>
-        <w:rPr>
-          <w:sz w:val="32"/>
-          <w:szCs w:val="32"/>
-        </w:rPr>
-      </w:pPr>
-      <w:r>
-        <w:rPr>
-          <w:sz w:val="32"/>
-          <w:szCs w:val="32"/>
-        </w:rPr>
-        <w:t xml:space="preserve">                </w:t>
-      </w:r>
-    </w:p>
-    <w:p>
-      <w:pPr>
-        <w:rPr>
-          <w:sz w:val="32"/>
-          <w:szCs w:val="32"/>
-        </w:rPr>
-      </w:pPr>
-      <w:r>
-        <w:rPr>
-          <w:sz w:val="32"/>
-          <w:szCs w:val="32"/>
-        </w:rPr>
-        <w:t xml:space="preserve">            Ex:   flipkart.com before development</w:t>
-      </w:r>
-    </w:p>
-    <w:p>
-      <w:pPr>
-        <w:rPr>
-          <w:sz w:val="32"/>
-          <w:szCs w:val="32"/>
-        </w:rPr>
-      </w:pPr>
-    </w:p>
-    <w:p>
-      <w:pPr>
-        <w:rPr>
-          <w:sz w:val="32"/>
-          <w:szCs w:val="32"/>
-        </w:rPr>
-      </w:pPr>
-      <w:r>
-        <w:rPr>
-          <w:sz w:val="32"/>
-          <w:szCs w:val="32"/>
-        </w:rPr>
-        <w:t xml:space="preserve">              </w:t>
-      </w:r>
-    </w:p>
-    <w:p>
-      <w:pPr>
-        <w:rPr>
-          <w:b/>
-          <w:bCs/>
-          <w:sz w:val="32"/>
-          <w:szCs w:val="32"/>
-        </w:rPr>
-      </w:pPr>
-    </w:p>
-    <w:p>
-      <w:pPr>
-        <w:rPr>
-          <w:b/>
-          <w:bCs/>
-          <w:sz w:val="32"/>
-          <w:szCs w:val="32"/>
-        </w:rPr>
-      </w:pPr>
-    </w:p>
-    <w:p>
-      <w:pPr>
-        <w:rPr>
-          <w:sz w:val="32"/>
-          <w:szCs w:val="32"/>
+          <w:lang w:val="en-US"/>
+        </w:rPr>
+      </w:pPr>
+    </w:p>
+    <w:p>
+      <w:pPr>
+        <w:rPr>
+          <w:sz w:val="32"/>
+          <w:szCs w:val="32"/>
+          <w:lang w:val="en-US"/>
         </w:rPr>
       </w:pPr>
     </w:p>
@@ -660,6 +1869,7 @@
   <w:style w:type="paragraph" w:default="1" w:styleId="Normal">
     <w:name w:val="Normal"/>
     <w:qFormat/>
+    <w:rsid w:val="007B6CF7"/>
   </w:style>
   <w:style w:type="character" w:default="1" w:styleId="DefaultParagraphFont">
     <w:name w:val="Default Paragraph Font"/>
@@ -687,6 +1897,51 @@
     <w:uiPriority w:val="99"/>
     <w:semiHidden/>
     <w:unhideWhenUsed/>
+  </w:style>
+  <w:style w:type="character" w:styleId="Hyperlink">
+    <w:name w:val="Hyperlink"/>
+    <w:basedOn w:val="DefaultParagraphFont"/>
+    <w:uiPriority w:val="99"/>
+    <w:unhideWhenUsed/>
+    <w:rsid w:val="00A77496"/>
+    <w:rPr>
+      <w:color w:val="0000FF"/>
+      <w:u w:val="single"/>
+    </w:rPr>
+  </w:style>
+  <w:style w:type="character" w:customStyle="1" w:styleId="w8qarf">
+    <w:name w:val="w8qarf"/>
+    <w:basedOn w:val="DefaultParagraphFont"/>
+    <w:rsid w:val="00A77496"/>
+  </w:style>
+  <w:style w:type="character" w:customStyle="1" w:styleId="lrzxr">
+    <w:name w:val="lrzxr"/>
+    <w:basedOn w:val="DefaultParagraphFont"/>
+    <w:rsid w:val="00A77496"/>
+  </w:style>
+  <w:style w:type="character" w:styleId="UnresolvedMention">
+    <w:name w:val="Unresolved Mention"/>
+    <w:basedOn w:val="DefaultParagraphFont"/>
+    <w:uiPriority w:val="99"/>
+    <w:semiHidden/>
+    <w:unhideWhenUsed/>
+    <w:rsid w:val="00A77496"/>
+    <w:rPr>
+      <w:color w:val="605E5C"/>
+      <w:shd w:val="clear" w:color="auto" w:fill="E1DFDD"/>
+    </w:rPr>
+  </w:style>
+  <w:style w:type="character" w:styleId="FollowedHyperlink">
+    <w:name w:val="FollowedHyperlink"/>
+    <w:basedOn w:val="DefaultParagraphFont"/>
+    <w:uiPriority w:val="99"/>
+    <w:semiHidden/>
+    <w:unhideWhenUsed/>
+    <w:rsid w:val="00A77496"/>
+    <w:rPr>
+      <w:color w:val="954F72" w:themeColor="followedHyperlink"/>
+      <w:u w:val="single"/>
+    </w:rPr>
   </w:style>
 </w:styles>
 </file>

</xml_diff>